<commit_message>
Updated Umbraco cloud review
</commit_message>
<xml_diff>
--- a/Umbraco cloud review.docx
+++ b/Umbraco cloud review.docx
@@ -9,13 +9,11 @@
           <w:lang w:val="en-US"/>
         </w:rPr>
       </w:pPr>
-      <w:proofErr w:type="spellStart"/>
-      <w:r>
-        <w:t>Umbraco</w:t>
-      </w:r>
-      <w:proofErr w:type="spellEnd"/>
-      <w:r>
-        <w:t xml:space="preserve"> cloud </w:t>
+      <w:r>
+        <w:rPr>
+          <w:lang w:val="en-GB"/>
+        </w:rPr>
+        <w:t xml:space="preserve">Umbraco cloud </w:t>
       </w:r>
       <w:r>
         <w:rPr>
@@ -70,17 +68,15 @@
         </w:rPr>
         <w:t xml:space="preserve">Umbraco Cloud solves these problems by having a very intuitive interface, where </w:t>
       </w:r>
-      <w:proofErr w:type="gramStart"/>
-      <w:r>
-        <w:rPr>
-          <w:rFonts w:ascii="Times New Roman" w:hAnsi="Times New Roman" w:cs="Times New Roman"/>
-          <w:sz w:val="24"/>
-          <w:szCs w:val="24"/>
-          <w:lang w:val="en-US"/>
-        </w:rPr>
-        <w:t>it’s</w:t>
-      </w:r>
-      <w:proofErr w:type="gramEnd"/>
+      <w:r>
+        <w:rPr>
+          <w:rFonts w:ascii="Times New Roman" w:hAnsi="Times New Roman" w:cs="Times New Roman"/>
+          <w:sz w:val="24"/>
+          <w:szCs w:val="24"/>
+          <w:lang w:val="en-US"/>
+        </w:rPr>
+        <w:t>it is</w:t>
+      </w:r>
       <w:r>
         <w:rPr>
           <w:rFonts w:ascii="Times New Roman" w:hAnsi="Times New Roman" w:cs="Times New Roman"/>
@@ -128,7 +124,63 @@
           <w:szCs w:val="24"/>
           <w:lang w:val="en-US"/>
         </w:rPr>
-        <w:t xml:space="preserve">But even if the tutorial is not enough for you, and you want to dive in to Umbraco Cloud even deeper, they have a helpful support team you can ask any questions that you might have. </w:t>
+        <w:t xml:space="preserve">The tutorial is not that long though, and my only criticism of Umbraco Cloud, is that I am yearning for more of the tutorial, as it is very basic, and only shows you how to make some text, luckily they have extensive documentation, where you can read about how to use Umbraco Cloud. </w:t>
+      </w:r>
+    </w:p>
+    <w:p>
+      <w:pPr>
+        <w:spacing w:line="360" w:lineRule="auto"/>
+        <w:rPr>
+          <w:rFonts w:ascii="Times New Roman" w:hAnsi="Times New Roman" w:cs="Times New Roman"/>
+          <w:sz w:val="24"/>
+          <w:szCs w:val="24"/>
+          <w:lang w:val="en-US"/>
+        </w:rPr>
+      </w:pPr>
+      <w:r>
+        <w:rPr>
+          <w:rFonts w:ascii="Times New Roman" w:hAnsi="Times New Roman" w:cs="Times New Roman"/>
+          <w:sz w:val="24"/>
+          <w:szCs w:val="24"/>
+          <w:lang w:val="en-US"/>
+        </w:rPr>
+        <w:t>But even if the tutorial</w:t>
+      </w:r>
+      <w:r>
+        <w:rPr>
+          <w:rFonts w:ascii="Times New Roman" w:hAnsi="Times New Roman" w:cs="Times New Roman"/>
+          <w:sz w:val="24"/>
+          <w:szCs w:val="24"/>
+          <w:lang w:val="en-US"/>
+        </w:rPr>
+        <w:t xml:space="preserve"> and documentation</w:t>
+      </w:r>
+      <w:r>
+        <w:rPr>
+          <w:rFonts w:ascii="Times New Roman" w:hAnsi="Times New Roman" w:cs="Times New Roman"/>
+          <w:sz w:val="24"/>
+          <w:szCs w:val="24"/>
+          <w:lang w:val="en-US"/>
+        </w:rPr>
+        <w:t xml:space="preserve"> is not enough</w:t>
+      </w:r>
+      <w:r>
+        <w:rPr>
+          <w:rFonts w:ascii="Times New Roman" w:hAnsi="Times New Roman" w:cs="Times New Roman"/>
+          <w:sz w:val="24"/>
+          <w:szCs w:val="24"/>
+          <w:lang w:val="en-US"/>
+        </w:rPr>
+        <w:t xml:space="preserve"> for you</w:t>
+      </w:r>
+      <w:r>
+        <w:rPr>
+          <w:rFonts w:ascii="Times New Roman" w:hAnsi="Times New Roman" w:cs="Times New Roman"/>
+          <w:sz w:val="24"/>
+          <w:szCs w:val="24"/>
+          <w:lang w:val="en-US"/>
+        </w:rPr>
+        <w:t xml:space="preserve">, and you want to dive in to Umbraco Cloud even deeper, they have a helpful support team you can ask any questions that you might have. </w:t>
       </w:r>
     </w:p>
     <w:p>

</xml_diff>